<commit_message>
feat: update assurant labels
</commit_message>
<xml_diff>
--- a/resources/reports/assurant_template.docx
+++ b/resources/reports/assurant_template.docx
@@ -1760,7 +1760,15 @@
                                 <w:u w:val="single"/>
                                 <w:lang w:val="pt-BR"/>
                               </w:rPr>
-                              <w:t>Foto Etiqueta de Identificação</w:t>
+                              <w:t xml:space="preserve">Foto </w:t>
+                            </w:r>
+                            <w:r>
+                              <w:rPr>
+                                <w:color w:val="000000" w:themeColor="text1"/>
+                                <w:u w:val="single"/>
+                                <w:lang w:val="pt-BR"/>
+                              </w:rPr>
+                              <w:t>Frontal Completa do Produto</w:t>
                             </w:r>
                           </w:p>
                         </w:txbxContent>
@@ -1797,7 +1805,15 @@
                           <w:u w:val="single"/>
                           <w:lang w:val="pt-BR"/>
                         </w:rPr>
-                        <w:t>Foto Etiqueta de Identificação</w:t>
+                        <w:t xml:space="preserve">Foto </w:t>
+                      </w:r>
+                      <w:r>
+                        <w:rPr>
+                          <w:color w:val="000000" w:themeColor="text1"/>
+                          <w:u w:val="single"/>
+                          <w:lang w:val="pt-BR"/>
+                        </w:rPr>
+                        <w:t>Frontal Completa do Produto</w:t>
                       </w:r>
                     </w:p>
                   </w:txbxContent>
@@ -2029,7 +2045,47 @@
                                 <w:u w:val="single"/>
                                 <w:lang w:val="pt-BR"/>
                               </w:rPr>
-                              <w:t>Foto Etiqueta de Identificação</w:t>
+                              <w:t xml:space="preserve">Foto </w:t>
+                            </w:r>
+                            <w:r>
+                              <w:rPr>
+                                <w:color w:val="000000" w:themeColor="text1"/>
+                                <w:u w:val="single"/>
+                                <w:lang w:val="pt-BR"/>
+                              </w:rPr>
+                              <w:t>Traseira Completa</w:t>
+                            </w:r>
+                            <w:r>
+                              <w:rPr>
+                                <w:color w:val="000000" w:themeColor="text1"/>
+                                <w:u w:val="single"/>
+                                <w:lang w:val="pt-BR"/>
+                              </w:rPr>
+                              <w:t xml:space="preserve"> d</w:t>
+                            </w:r>
+                            <w:r>
+                              <w:rPr>
+                                <w:color w:val="000000" w:themeColor="text1"/>
+                                <w:u w:val="single"/>
+                                <w:lang w:val="pt-BR"/>
+                              </w:rPr>
+                              <w:t>o</w:t>
+                            </w:r>
+                            <w:r>
+                              <w:rPr>
+                                <w:color w:val="000000" w:themeColor="text1"/>
+                                <w:u w:val="single"/>
+                                <w:lang w:val="pt-BR"/>
+                              </w:rPr>
+                              <w:t xml:space="preserve"> </w:t>
+                            </w:r>
+                            <w:r>
+                              <w:rPr>
+                                <w:color w:val="000000" w:themeColor="text1"/>
+                                <w:u w:val="single"/>
+                                <w:lang w:val="pt-BR"/>
+                              </w:rPr>
+                              <w:t>Produto</w:t>
                             </w:r>
                           </w:p>
                         </w:txbxContent>
@@ -2066,7 +2122,47 @@
                           <w:u w:val="single"/>
                           <w:lang w:val="pt-BR"/>
                         </w:rPr>
-                        <w:t>Foto Etiqueta de Identificação</w:t>
+                        <w:t xml:space="preserve">Foto </w:t>
+                      </w:r>
+                      <w:r>
+                        <w:rPr>
+                          <w:color w:val="000000" w:themeColor="text1"/>
+                          <w:u w:val="single"/>
+                          <w:lang w:val="pt-BR"/>
+                        </w:rPr>
+                        <w:t>Traseira Completa</w:t>
+                      </w:r>
+                      <w:r>
+                        <w:rPr>
+                          <w:color w:val="000000" w:themeColor="text1"/>
+                          <w:u w:val="single"/>
+                          <w:lang w:val="pt-BR"/>
+                        </w:rPr>
+                        <w:t xml:space="preserve"> d</w:t>
+                      </w:r>
+                      <w:r>
+                        <w:rPr>
+                          <w:color w:val="000000" w:themeColor="text1"/>
+                          <w:u w:val="single"/>
+                          <w:lang w:val="pt-BR"/>
+                        </w:rPr>
+                        <w:t>o</w:t>
+                      </w:r>
+                      <w:r>
+                        <w:rPr>
+                          <w:color w:val="000000" w:themeColor="text1"/>
+                          <w:u w:val="single"/>
+                          <w:lang w:val="pt-BR"/>
+                        </w:rPr>
+                        <w:t xml:space="preserve"> </w:t>
+                      </w:r>
+                      <w:r>
+                        <w:rPr>
+                          <w:color w:val="000000" w:themeColor="text1"/>
+                          <w:u w:val="single"/>
+                          <w:lang w:val="pt-BR"/>
+                        </w:rPr>
+                        <w:t>Produto</w:t>
                       </w:r>
                     </w:p>
                   </w:txbxContent>
@@ -2148,7 +2244,31 @@
                                 <w:u w:val="single"/>
                                 <w:lang w:val="pt-BR"/>
                               </w:rPr>
-                              <w:t>Foto Etiqueta de Identificação</w:t>
+                              <w:t xml:space="preserve">Foto </w:t>
+                            </w:r>
+                            <w:r>
+                              <w:rPr>
+                                <w:color w:val="000000" w:themeColor="text1"/>
+                                <w:u w:val="single"/>
+                                <w:lang w:val="pt-BR"/>
+                              </w:rPr>
+                              <w:t>Panoramica</w:t>
+                            </w:r>
+                            <w:r>
+                              <w:rPr>
+                                <w:color w:val="000000" w:themeColor="text1"/>
+                                <w:u w:val="single"/>
+                                <w:lang w:val="pt-BR"/>
+                              </w:rPr>
+                              <w:t xml:space="preserve"> </w:t>
+                            </w:r>
+                            <w:r>
+                              <w:rPr>
+                                <w:color w:val="000000" w:themeColor="text1"/>
+                                <w:u w:val="single"/>
+                                <w:lang w:val="pt-BR"/>
+                              </w:rPr>
+                              <w:t>do Dano</w:t>
                             </w:r>
                           </w:p>
                         </w:txbxContent>
@@ -2185,7 +2305,31 @@
                           <w:u w:val="single"/>
                           <w:lang w:val="pt-BR"/>
                         </w:rPr>
-                        <w:t>Foto Etiqueta de Identificação</w:t>
+                        <w:t xml:space="preserve">Foto </w:t>
+                      </w:r>
+                      <w:r>
+                        <w:rPr>
+                          <w:color w:val="000000" w:themeColor="text1"/>
+                          <w:u w:val="single"/>
+                          <w:lang w:val="pt-BR"/>
+                        </w:rPr>
+                        <w:t>Panoramica</w:t>
+                      </w:r>
+                      <w:r>
+                        <w:rPr>
+                          <w:color w:val="000000" w:themeColor="text1"/>
+                          <w:u w:val="single"/>
+                          <w:lang w:val="pt-BR"/>
+                        </w:rPr>
+                        <w:t xml:space="preserve"> </w:t>
+                      </w:r>
+                      <w:r>
+                        <w:rPr>
+                          <w:color w:val="000000" w:themeColor="text1"/>
+                          <w:u w:val="single"/>
+                          <w:lang w:val="pt-BR"/>
+                        </w:rPr>
+                        <w:t>do Dano</w:t>
                       </w:r>
                     </w:p>
                   </w:txbxContent>
@@ -2386,7 +2530,15 @@
                                 <w:u w:val="single"/>
                                 <w:lang w:val="pt-BR"/>
                               </w:rPr>
-                              <w:t>Foto Etiqueta de Identificação</w:t>
+                              <w:t xml:space="preserve">Foto </w:t>
+                            </w:r>
+                            <w:r>
+                              <w:rPr>
+                                <w:color w:val="000000" w:themeColor="text1"/>
+                                <w:u w:val="single"/>
+                                <w:lang w:val="pt-BR"/>
+                              </w:rPr>
+                              <w:t>Aproximada do Dano</w:t>
                             </w:r>
                           </w:p>
                         </w:txbxContent>
@@ -2423,7 +2575,15 @@
                           <w:u w:val="single"/>
                           <w:lang w:val="pt-BR"/>
                         </w:rPr>
-                        <w:t>Foto Etiqueta de Identificação</w:t>
+                        <w:t xml:space="preserve">Foto </w:t>
+                      </w:r>
+                      <w:r>
+                        <w:rPr>
+                          <w:color w:val="000000" w:themeColor="text1"/>
+                          <w:u w:val="single"/>
+                          <w:lang w:val="pt-BR"/>
+                        </w:rPr>
+                        <w:t>Aproximada do Dano</w:t>
                       </w:r>
                     </w:p>
                   </w:txbxContent>
@@ -2505,7 +2665,15 @@
                                 <w:u w:val="single"/>
                                 <w:lang w:val="pt-BR"/>
                               </w:rPr>
-                              <w:t>Foto Etiqueta de Identificação</w:t>
+                              <w:t xml:space="preserve">Foto </w:t>
+                            </w:r>
+                            <w:r>
+                              <w:rPr>
+                                <w:color w:val="000000" w:themeColor="text1"/>
+                                <w:u w:val="single"/>
+                                <w:lang w:val="pt-BR"/>
+                              </w:rPr>
+                              <w:t>Complementar</w:t>
                             </w:r>
                           </w:p>
                         </w:txbxContent>
@@ -2542,7 +2710,15 @@
                           <w:u w:val="single"/>
                           <w:lang w:val="pt-BR"/>
                         </w:rPr>
-                        <w:t>Foto Etiqueta de Identificação</w:t>
+                        <w:t xml:space="preserve">Foto </w:t>
+                      </w:r>
+                      <w:r>
+                        <w:rPr>
+                          <w:color w:val="000000" w:themeColor="text1"/>
+                          <w:u w:val="single"/>
+                          <w:lang w:val="pt-BR"/>
+                        </w:rPr>
+                        <w:t>Complementar</w:t>
                       </w:r>
                     </w:p>
                   </w:txbxContent>
@@ -2735,7 +2911,15 @@
                                 <w:u w:val="single"/>
                                 <w:lang w:val="pt-BR"/>
                               </w:rPr>
-                              <w:t>Foto Etiqueta de Identificação</w:t>
+                              <w:t xml:space="preserve">Foto </w:t>
+                            </w:r>
+                            <w:r>
+                              <w:rPr>
+                                <w:color w:val="000000" w:themeColor="text1"/>
+                                <w:u w:val="single"/>
+                                <w:lang w:val="pt-BR"/>
+                              </w:rPr>
+                              <w:t>Complementar</w:t>
                             </w:r>
                           </w:p>
                         </w:txbxContent>
@@ -2772,7 +2956,15 @@
                           <w:u w:val="single"/>
                           <w:lang w:val="pt-BR"/>
                         </w:rPr>
-                        <w:t>Foto Etiqueta de Identificação</w:t>
+                        <w:t xml:space="preserve">Foto </w:t>
+                      </w:r>
+                      <w:r>
+                        <w:rPr>
+                          <w:color w:val="000000" w:themeColor="text1"/>
+                          <w:u w:val="single"/>
+                          <w:lang w:val="pt-BR"/>
+                        </w:rPr>
+                        <w:t>Complementar</w:t>
                       </w:r>
                     </w:p>
                   </w:txbxContent>

</xml_diff>